<commit_message>
Delete unnessesary files. Update Readme.
</commit_message>
<xml_diff>
--- a/User Readme.docx
+++ b/User Readme.docx
@@ -3,6 +3,20 @@
 <w:document xmlns:wpc="http://schemas.microsoft.com/office/word/2010/wordprocessingCanvas" xmlns:mc="http://schemas.openxmlformats.org/markup-compatibility/2006" xmlns:o="urn:schemas-microsoft-com:office:office" xmlns:r="http://schemas.openxmlformats.org/officeDocument/2006/relationships" xmlns:m="http://schemas.openxmlformats.org/officeDocument/2006/math" xmlns:v="urn:schemas-microsoft-com:vml" xmlns:wp14="http://schemas.microsoft.com/office/word/2010/wordprocessingDrawing" xmlns:wp="http://schemas.openxmlformats.org/drawingml/2006/wordprocessingDrawing" xmlns:w10="urn:schemas-microsoft-com:office:word" xmlns:w="http://schemas.openxmlformats.org/wordprocessingml/2006/main" xmlns:w14="http://schemas.microsoft.com/office/word/2010/wordml" xmlns:w15="http://schemas.microsoft.com/office/word/2012/wordml" xmlns:wpg="http://schemas.microsoft.com/office/word/2010/wordprocessingGroup" xmlns:wpi="http://schemas.microsoft.com/office/word/2010/wordprocessingInk" xmlns:wne="http://schemas.microsoft.com/office/word/2006/wordml" xmlns:wps="http://schemas.microsoft.com/office/word/2010/wordprocessingShape" mc:Ignorable="w14 w15 wp14">
   <w:body>
     <w:p>
+      <w:r>
+        <w:t>This is a simulation that places the participant wearing an Oculus Rift in a room (customizable with an input file) and records all head movements to an output file.</w:t>
+      </w:r>
+    </w:p>
+    <w:p>
+      <w:pPr>
+        <w:rPr>
+          <w:b/>
+        </w:rPr>
+      </w:pPr>
+      <w:bookmarkStart w:id="0" w:name="_GoBack"/>
+      <w:bookmarkEnd w:id="0"/>
+    </w:p>
+    <w:p>
       <w:pPr>
         <w:rPr>
           <w:b/>
@@ -375,6 +389,7 @@
         </w:numPr>
       </w:pPr>
       <w:r>
+        <w:lastRenderedPageBreak/>
         <w:t xml:space="preserve">(The </w:t>
       </w:r>
       <w:r>
@@ -402,7 +417,6 @@
         </w:numPr>
       </w:pPr>
       <w:r>
-        <w:lastRenderedPageBreak/>
         <w:t xml:space="preserve">After the </w:t>
       </w:r>
       <w:proofErr w:type="spellStart"/>
@@ -838,6 +852,7 @@
         </w:numPr>
       </w:pPr>
       <w:r>
+        <w:lastRenderedPageBreak/>
         <w:t xml:space="preserve">The output file will record </w:t>
       </w:r>
       <w:r>
@@ -861,7 +876,6 @@
         </w:numPr>
       </w:pPr>
       <w:r>
-        <w:lastRenderedPageBreak/>
         <w:t xml:space="preserve">It will also note of when the spacebar is pressed to tell the </w:t>
       </w:r>
       <w:proofErr w:type="spellStart"/>
@@ -884,8 +898,6 @@
       <w:r>
         <w:t>There is currently nothing to detect if there is data available to build the room from. It will note in the output when it is attempting to build a room, not if it is successful. If nothing on the screen changes, assume it has reached the end of the input.csv file.</w:t>
       </w:r>
-      <w:bookmarkStart w:id="0" w:name="_GoBack"/>
-      <w:bookmarkEnd w:id="0"/>
     </w:p>
     <w:p>
       <w:pPr>

</xml_diff>